<commit_message>
- add new developers guide revision e
</commit_message>
<xml_diff>
--- a/doc/planning/Grobplanung.docx
+++ b/doc/planning/Grobplanung.docx
@@ -1,6 +1,6 @@
 
 <file path=word/document.xml><?xml version="1.0" encoding="utf-8"?>
-<w:document xmlns:wpc="http://schemas.microsoft.com/office/word/2010/wordprocessingCanvas" xmlns:mo="http://schemas.microsoft.com/office/mac/office/2008/main" xmlns:mc="http://schemas.openxmlformats.org/markup-compatibility/2006" xmlns:mv="urn:schemas-microsoft-com:mac:vml" xmlns:o="urn:schemas-microsoft-com:office:office" xmlns:r="http://schemas.openxmlformats.org/officeDocument/2006/relationships" xmlns:m="http://schemas.openxmlformats.org/officeDocument/2006/math" xmlns:v="urn:schemas-microsoft-com:vml" xmlns:wp14="http://schemas.microsoft.com/office/word/2010/wordprocessingDrawing" xmlns:wp="http://schemas.openxmlformats.org/drawingml/2006/wordprocessingDrawing" xmlns:w10="urn:schemas-microsoft-com:office:word" xmlns:w="http://schemas.openxmlformats.org/wordprocessingml/2006/main" xmlns:w14="http://schemas.microsoft.com/office/word/2010/wordml" xmlns:w15="http://schemas.microsoft.com/office/word/2012/wordml" xmlns:wpg="http://schemas.microsoft.com/office/word/2010/wordprocessingGroup" xmlns:wpi="http://schemas.microsoft.com/office/word/2010/wordprocessingInk" xmlns:wne="http://schemas.microsoft.com/office/word/2006/wordml" xmlns:wps="http://schemas.microsoft.com/office/word/2010/wordprocessingShape" mc:Ignorable="w14 w15 wp14">
+<w:document xmlns:wpc="http://schemas.microsoft.com/office/word/2010/wordprocessingCanvas" xmlns:cx="http://schemas.microsoft.com/office/drawing/2014/chartex" xmlns:cx1="http://schemas.microsoft.com/office/drawing/2015/9/8/chartex" xmlns:cx2="http://schemas.microsoft.com/office/drawing/2015/10/21/chartex" xmlns:mc="http://schemas.openxmlformats.org/markup-compatibility/2006" xmlns:o="urn:schemas-microsoft-com:office:office" xmlns:r="http://schemas.openxmlformats.org/officeDocument/2006/relationships" xmlns:m="http://schemas.openxmlformats.org/officeDocument/2006/math" xmlns:v="urn:schemas-microsoft-com:vml" xmlns:wp14="http://schemas.microsoft.com/office/word/2010/wordprocessingDrawing" xmlns:wp="http://schemas.openxmlformats.org/drawingml/2006/wordprocessingDrawing" xmlns:w10="urn:schemas-microsoft-com:office:word" xmlns:w="http://schemas.openxmlformats.org/wordprocessingml/2006/main" xmlns:w14="http://schemas.microsoft.com/office/word/2010/wordml" xmlns:w15="http://schemas.microsoft.com/office/word/2012/wordml" xmlns:w16se="http://schemas.microsoft.com/office/word/2015/wordml/symex" xmlns:wpg="http://schemas.microsoft.com/office/word/2010/wordprocessingGroup" xmlns:wpi="http://schemas.microsoft.com/office/word/2010/wordprocessingInk" xmlns:wne="http://schemas.microsoft.com/office/word/2006/wordml" xmlns:wps="http://schemas.microsoft.com/office/word/2010/wordprocessingShape" mc:Ignorable="w14 w15 w16se wp14">
   <w:body>
     <w:p>
       <w:pPr>
@@ -247,26 +247,29 @@
               <w:pStyle w:val="StandardinTabellen"/>
             </w:pPr>
             <w:r>
-              <w:t>bis 06.11.2016</w:t>
-            </w:r>
-          </w:p>
-        </w:tc>
-        <w:tc>
-          <w:tcPr>
-            <w:tcW w:w="7210" w:type="dxa"/>
-            <w:vAlign w:val="center"/>
-          </w:tcPr>
-          <w:p>
-            <w:pPr>
-              <w:pStyle w:val="StandardinTabellen"/>
-            </w:pPr>
-            <w:r>
-              <w:t>Zwisch</w:t>
+              <w:t xml:space="preserve">bis </w:t>
+            </w:r>
+            <w:r>
+              <w:t>03</w:t>
             </w:r>
             <w:bookmarkStart w:id="0" w:name="_GoBack"/>
             <w:bookmarkEnd w:id="0"/>
             <w:r>
-              <w:t>engespräch</w:t>
+              <w:t>.11.2016</w:t>
+            </w:r>
+          </w:p>
+        </w:tc>
+        <w:tc>
+          <w:tcPr>
+            <w:tcW w:w="7210" w:type="dxa"/>
+            <w:vAlign w:val="center"/>
+          </w:tcPr>
+          <w:p>
+            <w:pPr>
+              <w:pStyle w:val="StandardinTabellen"/>
+            </w:pPr>
+            <w:r>
+              <w:t>Zwischengespräch</w:t>
             </w:r>
             <w:r>
               <w:t xml:space="preserve"> (Abschluss Planung / Start Realisierung)</w:t>
@@ -595,7 +598,7 @@
 </file>
 
 <file path=word/endnotes.xml><?xml version="1.0" encoding="utf-8"?>
-<w:endnotes xmlns:wpc="http://schemas.microsoft.com/office/word/2010/wordprocessingCanvas" xmlns:mo="http://schemas.microsoft.com/office/mac/office/2008/main" xmlns:mc="http://schemas.openxmlformats.org/markup-compatibility/2006" xmlns:mv="urn:schemas-microsoft-com:mac:vml" xmlns:o="urn:schemas-microsoft-com:office:office" xmlns:r="http://schemas.openxmlformats.org/officeDocument/2006/relationships" xmlns:m="http://schemas.openxmlformats.org/officeDocument/2006/math" xmlns:v="urn:schemas-microsoft-com:vml" xmlns:wp14="http://schemas.microsoft.com/office/word/2010/wordprocessingDrawing" xmlns:wp="http://schemas.openxmlformats.org/drawingml/2006/wordprocessingDrawing" xmlns:w10="urn:schemas-microsoft-com:office:word" xmlns:w="http://schemas.openxmlformats.org/wordprocessingml/2006/main" xmlns:w14="http://schemas.microsoft.com/office/word/2010/wordml" xmlns:w15="http://schemas.microsoft.com/office/word/2012/wordml" xmlns:wpg="http://schemas.microsoft.com/office/word/2010/wordprocessingGroup" xmlns:wpi="http://schemas.microsoft.com/office/word/2010/wordprocessingInk" xmlns:wne="http://schemas.microsoft.com/office/word/2006/wordml" xmlns:wps="http://schemas.microsoft.com/office/word/2010/wordprocessingShape" mc:Ignorable="w14 w15 wp14">
+<w:endnotes xmlns:wpc="http://schemas.microsoft.com/office/word/2010/wordprocessingCanvas" xmlns:cx="http://schemas.microsoft.com/office/drawing/2014/chartex" xmlns:cx1="http://schemas.microsoft.com/office/drawing/2015/9/8/chartex" xmlns:cx2="http://schemas.microsoft.com/office/drawing/2015/10/21/chartex" xmlns:mc="http://schemas.openxmlformats.org/markup-compatibility/2006" xmlns:o="urn:schemas-microsoft-com:office:office" xmlns:r="http://schemas.openxmlformats.org/officeDocument/2006/relationships" xmlns:m="http://schemas.openxmlformats.org/officeDocument/2006/math" xmlns:v="urn:schemas-microsoft-com:vml" xmlns:wp14="http://schemas.microsoft.com/office/word/2010/wordprocessingDrawing" xmlns:wp="http://schemas.openxmlformats.org/drawingml/2006/wordprocessingDrawing" xmlns:w10="urn:schemas-microsoft-com:office:word" xmlns:w="http://schemas.openxmlformats.org/wordprocessingml/2006/main" xmlns:w14="http://schemas.microsoft.com/office/word/2010/wordml" xmlns:w15="http://schemas.microsoft.com/office/word/2012/wordml" xmlns:w16se="http://schemas.microsoft.com/office/word/2015/wordml/symex" xmlns:wpg="http://schemas.microsoft.com/office/word/2010/wordprocessingGroup" xmlns:wpi="http://schemas.microsoft.com/office/word/2010/wordprocessingInk" xmlns:wne="http://schemas.microsoft.com/office/word/2006/wordml" xmlns:wps="http://schemas.microsoft.com/office/word/2010/wordprocessingShape" mc:Ignorable="w14 w15 w16se wp14">
   <w:endnote w:type="separator" w:id="-1">
     <w:p>
       <w:pPr>
@@ -620,7 +623,7 @@
 </file>
 
 <file path=word/footer1.xml><?xml version="1.0" encoding="utf-8"?>
-<w:ftr xmlns:wpc="http://schemas.microsoft.com/office/word/2010/wordprocessingCanvas" xmlns:mo="http://schemas.microsoft.com/office/mac/office/2008/main" xmlns:mc="http://schemas.openxmlformats.org/markup-compatibility/2006" xmlns:mv="urn:schemas-microsoft-com:mac:vml" xmlns:o="urn:schemas-microsoft-com:office:office" xmlns:r="http://schemas.openxmlformats.org/officeDocument/2006/relationships" xmlns:m="http://schemas.openxmlformats.org/officeDocument/2006/math" xmlns:v="urn:schemas-microsoft-com:vml" xmlns:wp14="http://schemas.microsoft.com/office/word/2010/wordprocessingDrawing" xmlns:wp="http://schemas.openxmlformats.org/drawingml/2006/wordprocessingDrawing" xmlns:w10="urn:schemas-microsoft-com:office:word" xmlns:w="http://schemas.openxmlformats.org/wordprocessingml/2006/main" xmlns:w14="http://schemas.microsoft.com/office/word/2010/wordml" xmlns:w15="http://schemas.microsoft.com/office/word/2012/wordml" xmlns:wpg="http://schemas.microsoft.com/office/word/2010/wordprocessingGroup" xmlns:wpi="http://schemas.microsoft.com/office/word/2010/wordprocessingInk" xmlns:wne="http://schemas.microsoft.com/office/word/2006/wordml" xmlns:wps="http://schemas.microsoft.com/office/word/2010/wordprocessingShape" mc:Ignorable="w14 w15 wp14">
+<w:ftr xmlns:wpc="http://schemas.microsoft.com/office/word/2010/wordprocessingCanvas" xmlns:cx="http://schemas.microsoft.com/office/drawing/2014/chartex" xmlns:cx1="http://schemas.microsoft.com/office/drawing/2015/9/8/chartex" xmlns:cx2="http://schemas.microsoft.com/office/drawing/2015/10/21/chartex" xmlns:mc="http://schemas.openxmlformats.org/markup-compatibility/2006" xmlns:o="urn:schemas-microsoft-com:office:office" xmlns:r="http://schemas.openxmlformats.org/officeDocument/2006/relationships" xmlns:m="http://schemas.openxmlformats.org/officeDocument/2006/math" xmlns:v="urn:schemas-microsoft-com:vml" xmlns:wp14="http://schemas.microsoft.com/office/word/2010/wordprocessingDrawing" xmlns:wp="http://schemas.openxmlformats.org/drawingml/2006/wordprocessingDrawing" xmlns:w10="urn:schemas-microsoft-com:office:word" xmlns:w="http://schemas.openxmlformats.org/wordprocessingml/2006/main" xmlns:w14="http://schemas.microsoft.com/office/word/2010/wordml" xmlns:w15="http://schemas.microsoft.com/office/word/2012/wordml" xmlns:w16se="http://schemas.microsoft.com/office/word/2015/wordml/symex" xmlns:wpg="http://schemas.microsoft.com/office/word/2010/wordprocessingGroup" xmlns:wpi="http://schemas.microsoft.com/office/word/2010/wordprocessingInk" xmlns:wne="http://schemas.microsoft.com/office/word/2006/wordml" xmlns:wps="http://schemas.microsoft.com/office/word/2010/wordprocessingShape" mc:Ignorable="w14 w15 w16se wp14">
   <w:p>
     <w:pPr>
       <w:pStyle w:val="Fuzeile"/>
@@ -630,7 +633,7 @@
 </file>
 
 <file path=word/footer2.xml><?xml version="1.0" encoding="utf-8"?>
-<w:ftr xmlns:wpc="http://schemas.microsoft.com/office/word/2010/wordprocessingCanvas" xmlns:mo="http://schemas.microsoft.com/office/mac/office/2008/main" xmlns:mc="http://schemas.openxmlformats.org/markup-compatibility/2006" xmlns:mv="urn:schemas-microsoft-com:mac:vml" xmlns:o="urn:schemas-microsoft-com:office:office" xmlns:r="http://schemas.openxmlformats.org/officeDocument/2006/relationships" xmlns:m="http://schemas.openxmlformats.org/officeDocument/2006/math" xmlns:v="urn:schemas-microsoft-com:vml" xmlns:wp14="http://schemas.microsoft.com/office/word/2010/wordprocessingDrawing" xmlns:wp="http://schemas.openxmlformats.org/drawingml/2006/wordprocessingDrawing" xmlns:w10="urn:schemas-microsoft-com:office:word" xmlns:w="http://schemas.openxmlformats.org/wordprocessingml/2006/main" xmlns:w14="http://schemas.microsoft.com/office/word/2010/wordml" xmlns:w15="http://schemas.microsoft.com/office/word/2012/wordml" xmlns:wpg="http://schemas.microsoft.com/office/word/2010/wordprocessingGroup" xmlns:wpi="http://schemas.microsoft.com/office/word/2010/wordprocessingInk" xmlns:wne="http://schemas.microsoft.com/office/word/2006/wordml" xmlns:wps="http://schemas.microsoft.com/office/word/2010/wordprocessingShape" mc:Ignorable="w14 w15 wp14">
+<w:ftr xmlns:wpc="http://schemas.microsoft.com/office/word/2010/wordprocessingCanvas" xmlns:cx="http://schemas.microsoft.com/office/drawing/2014/chartex" xmlns:cx1="http://schemas.microsoft.com/office/drawing/2015/9/8/chartex" xmlns:cx2="http://schemas.microsoft.com/office/drawing/2015/10/21/chartex" xmlns:mc="http://schemas.openxmlformats.org/markup-compatibility/2006" xmlns:o="urn:schemas-microsoft-com:office:office" xmlns:r="http://schemas.openxmlformats.org/officeDocument/2006/relationships" xmlns:m="http://schemas.openxmlformats.org/officeDocument/2006/math" xmlns:v="urn:schemas-microsoft-com:vml" xmlns:wp14="http://schemas.microsoft.com/office/word/2010/wordprocessingDrawing" xmlns:wp="http://schemas.openxmlformats.org/drawingml/2006/wordprocessingDrawing" xmlns:w10="urn:schemas-microsoft-com:office:word" xmlns:w="http://schemas.openxmlformats.org/wordprocessingml/2006/main" xmlns:w14="http://schemas.microsoft.com/office/word/2010/wordml" xmlns:w15="http://schemas.microsoft.com/office/word/2012/wordml" xmlns:w16se="http://schemas.microsoft.com/office/word/2015/wordml/symex" xmlns:wpg="http://schemas.microsoft.com/office/word/2010/wordprocessingGroup" xmlns:wpi="http://schemas.microsoft.com/office/word/2010/wordprocessingInk" xmlns:wne="http://schemas.microsoft.com/office/word/2006/wordml" xmlns:wps="http://schemas.microsoft.com/office/word/2010/wordprocessingShape" mc:Ignorable="w14 w15 w16se wp14">
   <w:p>
     <w:pPr>
       <w:pStyle w:val="Fuzeile"/>
@@ -647,7 +650,7 @@
 </file>
 
 <file path=word/footer3.xml><?xml version="1.0" encoding="utf-8"?>
-<w:ftr xmlns:wpc="http://schemas.microsoft.com/office/word/2010/wordprocessingCanvas" xmlns:mo="http://schemas.microsoft.com/office/mac/office/2008/main" xmlns:mc="http://schemas.openxmlformats.org/markup-compatibility/2006" xmlns:mv="urn:schemas-microsoft-com:mac:vml" xmlns:o="urn:schemas-microsoft-com:office:office" xmlns:r="http://schemas.openxmlformats.org/officeDocument/2006/relationships" xmlns:m="http://schemas.openxmlformats.org/officeDocument/2006/math" xmlns:v="urn:schemas-microsoft-com:vml" xmlns:wp14="http://schemas.microsoft.com/office/word/2010/wordprocessingDrawing" xmlns:wp="http://schemas.openxmlformats.org/drawingml/2006/wordprocessingDrawing" xmlns:w10="urn:schemas-microsoft-com:office:word" xmlns:w="http://schemas.openxmlformats.org/wordprocessingml/2006/main" xmlns:w14="http://schemas.microsoft.com/office/word/2010/wordml" xmlns:w15="http://schemas.microsoft.com/office/word/2012/wordml" xmlns:wpg="http://schemas.microsoft.com/office/word/2010/wordprocessingGroup" xmlns:wpi="http://schemas.microsoft.com/office/word/2010/wordprocessingInk" xmlns:wne="http://schemas.microsoft.com/office/word/2006/wordml" xmlns:wps="http://schemas.microsoft.com/office/word/2010/wordprocessingShape" mc:Ignorable="w14 w15 wp14">
+<w:ftr xmlns:wpc="http://schemas.microsoft.com/office/word/2010/wordprocessingCanvas" xmlns:cx="http://schemas.microsoft.com/office/drawing/2014/chartex" xmlns:cx1="http://schemas.microsoft.com/office/drawing/2015/9/8/chartex" xmlns:cx2="http://schemas.microsoft.com/office/drawing/2015/10/21/chartex" xmlns:mc="http://schemas.openxmlformats.org/markup-compatibility/2006" xmlns:o="urn:schemas-microsoft-com:office:office" xmlns:r="http://schemas.openxmlformats.org/officeDocument/2006/relationships" xmlns:m="http://schemas.openxmlformats.org/officeDocument/2006/math" xmlns:v="urn:schemas-microsoft-com:vml" xmlns:wp14="http://schemas.microsoft.com/office/word/2010/wordprocessingDrawing" xmlns:wp="http://schemas.openxmlformats.org/drawingml/2006/wordprocessingDrawing" xmlns:w10="urn:schemas-microsoft-com:office:word" xmlns:w="http://schemas.openxmlformats.org/wordprocessingml/2006/main" xmlns:w14="http://schemas.microsoft.com/office/word/2010/wordml" xmlns:w15="http://schemas.microsoft.com/office/word/2012/wordml" xmlns:w16se="http://schemas.microsoft.com/office/word/2015/wordml/symex" xmlns:wpg="http://schemas.microsoft.com/office/word/2010/wordprocessingGroup" xmlns:wpi="http://schemas.microsoft.com/office/word/2010/wordprocessingInk" xmlns:wne="http://schemas.microsoft.com/office/word/2006/wordml" xmlns:wps="http://schemas.microsoft.com/office/word/2010/wordprocessingShape" mc:Ignorable="w14 w15 w16se wp14">
   <w:p>
     <w:pPr>
       <w:pStyle w:val="Fuzeile"/>
@@ -657,7 +660,7 @@
 </file>
 
 <file path=word/footnotes.xml><?xml version="1.0" encoding="utf-8"?>
-<w:footnotes xmlns:wpc="http://schemas.microsoft.com/office/word/2010/wordprocessingCanvas" xmlns:mo="http://schemas.microsoft.com/office/mac/office/2008/main" xmlns:mc="http://schemas.openxmlformats.org/markup-compatibility/2006" xmlns:mv="urn:schemas-microsoft-com:mac:vml" xmlns:o="urn:schemas-microsoft-com:office:office" xmlns:r="http://schemas.openxmlformats.org/officeDocument/2006/relationships" xmlns:m="http://schemas.openxmlformats.org/officeDocument/2006/math" xmlns:v="urn:schemas-microsoft-com:vml" xmlns:wp14="http://schemas.microsoft.com/office/word/2010/wordprocessingDrawing" xmlns:wp="http://schemas.openxmlformats.org/drawingml/2006/wordprocessingDrawing" xmlns:w10="urn:schemas-microsoft-com:office:word" xmlns:w="http://schemas.openxmlformats.org/wordprocessingml/2006/main" xmlns:w14="http://schemas.microsoft.com/office/word/2010/wordml" xmlns:w15="http://schemas.microsoft.com/office/word/2012/wordml" xmlns:wpg="http://schemas.microsoft.com/office/word/2010/wordprocessingGroup" xmlns:wpi="http://schemas.microsoft.com/office/word/2010/wordprocessingInk" xmlns:wne="http://schemas.microsoft.com/office/word/2006/wordml" xmlns:wps="http://schemas.microsoft.com/office/word/2010/wordprocessingShape" mc:Ignorable="w14 w15 wp14">
+<w:footnotes xmlns:wpc="http://schemas.microsoft.com/office/word/2010/wordprocessingCanvas" xmlns:cx="http://schemas.microsoft.com/office/drawing/2014/chartex" xmlns:cx1="http://schemas.microsoft.com/office/drawing/2015/9/8/chartex" xmlns:cx2="http://schemas.microsoft.com/office/drawing/2015/10/21/chartex" xmlns:mc="http://schemas.openxmlformats.org/markup-compatibility/2006" xmlns:o="urn:schemas-microsoft-com:office:office" xmlns:r="http://schemas.openxmlformats.org/officeDocument/2006/relationships" xmlns:m="http://schemas.openxmlformats.org/officeDocument/2006/math" xmlns:v="urn:schemas-microsoft-com:vml" xmlns:wp14="http://schemas.microsoft.com/office/word/2010/wordprocessingDrawing" xmlns:wp="http://schemas.openxmlformats.org/drawingml/2006/wordprocessingDrawing" xmlns:w10="urn:schemas-microsoft-com:office:word" xmlns:w="http://schemas.openxmlformats.org/wordprocessingml/2006/main" xmlns:w14="http://schemas.microsoft.com/office/word/2010/wordml" xmlns:w15="http://schemas.microsoft.com/office/word/2012/wordml" xmlns:w16se="http://schemas.microsoft.com/office/word/2015/wordml/symex" xmlns:wpg="http://schemas.microsoft.com/office/word/2010/wordprocessingGroup" xmlns:wpi="http://schemas.microsoft.com/office/word/2010/wordprocessingInk" xmlns:wne="http://schemas.microsoft.com/office/word/2006/wordml" xmlns:wps="http://schemas.microsoft.com/office/word/2010/wordprocessingShape" mc:Ignorable="w14 w15 w16se wp14">
   <w:footnote w:type="separator" w:id="-1">
     <w:p>
       <w:pPr>
@@ -682,7 +685,7 @@
 </file>
 
 <file path=word/header1.xml><?xml version="1.0" encoding="utf-8"?>
-<w:hdr xmlns:wpc="http://schemas.microsoft.com/office/word/2010/wordprocessingCanvas" xmlns:mo="http://schemas.microsoft.com/office/mac/office/2008/main" xmlns:mc="http://schemas.openxmlformats.org/markup-compatibility/2006" xmlns:mv="urn:schemas-microsoft-com:mac:vml" xmlns:o="urn:schemas-microsoft-com:office:office" xmlns:r="http://schemas.openxmlformats.org/officeDocument/2006/relationships" xmlns:m="http://schemas.openxmlformats.org/officeDocument/2006/math" xmlns:v="urn:schemas-microsoft-com:vml" xmlns:wp14="http://schemas.microsoft.com/office/word/2010/wordprocessingDrawing" xmlns:wp="http://schemas.openxmlformats.org/drawingml/2006/wordprocessingDrawing" xmlns:w10="urn:schemas-microsoft-com:office:word" xmlns:w="http://schemas.openxmlformats.org/wordprocessingml/2006/main" xmlns:w14="http://schemas.microsoft.com/office/word/2010/wordml" xmlns:w15="http://schemas.microsoft.com/office/word/2012/wordml" xmlns:wpg="http://schemas.microsoft.com/office/word/2010/wordprocessingGroup" xmlns:wpi="http://schemas.microsoft.com/office/word/2010/wordprocessingInk" xmlns:wne="http://schemas.microsoft.com/office/word/2006/wordml" xmlns:wps="http://schemas.microsoft.com/office/word/2010/wordprocessingShape" mc:Ignorable="w14 w15 wp14">
+<w:hdr xmlns:wpc="http://schemas.microsoft.com/office/word/2010/wordprocessingCanvas" xmlns:cx="http://schemas.microsoft.com/office/drawing/2014/chartex" xmlns:cx1="http://schemas.microsoft.com/office/drawing/2015/9/8/chartex" xmlns:cx2="http://schemas.microsoft.com/office/drawing/2015/10/21/chartex" xmlns:mc="http://schemas.openxmlformats.org/markup-compatibility/2006" xmlns:o="urn:schemas-microsoft-com:office:office" xmlns:r="http://schemas.openxmlformats.org/officeDocument/2006/relationships" xmlns:m="http://schemas.openxmlformats.org/officeDocument/2006/math" xmlns:v="urn:schemas-microsoft-com:vml" xmlns:wp14="http://schemas.microsoft.com/office/word/2010/wordprocessingDrawing" xmlns:wp="http://schemas.openxmlformats.org/drawingml/2006/wordprocessingDrawing" xmlns:w10="urn:schemas-microsoft-com:office:word" xmlns:w="http://schemas.openxmlformats.org/wordprocessingml/2006/main" xmlns:w14="http://schemas.microsoft.com/office/word/2010/wordml" xmlns:w15="http://schemas.microsoft.com/office/word/2012/wordml" xmlns:w16se="http://schemas.microsoft.com/office/word/2015/wordml/symex" xmlns:wpg="http://schemas.microsoft.com/office/word/2010/wordprocessingGroup" xmlns:wpi="http://schemas.microsoft.com/office/word/2010/wordprocessingInk" xmlns:wne="http://schemas.microsoft.com/office/word/2006/wordml" xmlns:wps="http://schemas.microsoft.com/office/word/2010/wordprocessingShape" mc:Ignorable="w14 w15 w16se wp14">
   <w:p>
     <w:pPr>
       <w:pStyle w:val="Kopfzeile"/>
@@ -692,7 +695,7 @@
 </file>
 
 <file path=word/header2.xml><?xml version="1.0" encoding="utf-8"?>
-<w:hdr xmlns:wpc="http://schemas.microsoft.com/office/word/2010/wordprocessingCanvas" xmlns:mo="http://schemas.microsoft.com/office/mac/office/2008/main" xmlns:mc="http://schemas.openxmlformats.org/markup-compatibility/2006" xmlns:mv="urn:schemas-microsoft-com:mac:vml" xmlns:o="urn:schemas-microsoft-com:office:office" xmlns:r="http://schemas.openxmlformats.org/officeDocument/2006/relationships" xmlns:m="http://schemas.openxmlformats.org/officeDocument/2006/math" xmlns:v="urn:schemas-microsoft-com:vml" xmlns:wp14="http://schemas.microsoft.com/office/word/2010/wordprocessingDrawing" xmlns:wp="http://schemas.openxmlformats.org/drawingml/2006/wordprocessingDrawing" xmlns:w10="urn:schemas-microsoft-com:office:word" xmlns:w="http://schemas.openxmlformats.org/wordprocessingml/2006/main" xmlns:w14="http://schemas.microsoft.com/office/word/2010/wordml" xmlns:w15="http://schemas.microsoft.com/office/word/2012/wordml" xmlns:wpg="http://schemas.microsoft.com/office/word/2010/wordprocessingGroup" xmlns:wpi="http://schemas.microsoft.com/office/word/2010/wordprocessingInk" xmlns:wne="http://schemas.microsoft.com/office/word/2006/wordml" xmlns:wps="http://schemas.microsoft.com/office/word/2010/wordprocessingShape" mc:Ignorable="w14 w15 wp14">
+<w:hdr xmlns:wpc="http://schemas.microsoft.com/office/word/2010/wordprocessingCanvas" xmlns:cx="http://schemas.microsoft.com/office/drawing/2014/chartex" xmlns:cx1="http://schemas.microsoft.com/office/drawing/2015/9/8/chartex" xmlns:cx2="http://schemas.microsoft.com/office/drawing/2015/10/21/chartex" xmlns:mc="http://schemas.openxmlformats.org/markup-compatibility/2006" xmlns:o="urn:schemas-microsoft-com:office:office" xmlns:r="http://schemas.openxmlformats.org/officeDocument/2006/relationships" xmlns:m="http://schemas.openxmlformats.org/officeDocument/2006/math" xmlns:v="urn:schemas-microsoft-com:vml" xmlns:wp14="http://schemas.microsoft.com/office/word/2010/wordprocessingDrawing" xmlns:wp="http://schemas.openxmlformats.org/drawingml/2006/wordprocessingDrawing" xmlns:w10="urn:schemas-microsoft-com:office:word" xmlns:w="http://schemas.openxmlformats.org/wordprocessingml/2006/main" xmlns:w14="http://schemas.microsoft.com/office/word/2010/wordml" xmlns:w15="http://schemas.microsoft.com/office/word/2012/wordml" xmlns:w16se="http://schemas.microsoft.com/office/word/2015/wordml/symex" xmlns:wpg="http://schemas.microsoft.com/office/word/2010/wordprocessingGroup" xmlns:wpi="http://schemas.microsoft.com/office/word/2010/wordprocessingInk" xmlns:wne="http://schemas.microsoft.com/office/word/2006/wordml" xmlns:wps="http://schemas.microsoft.com/office/word/2010/wordprocessingShape" mc:Ignorable="w14 w15 w16se wp14">
   <w:p>
     <w:pPr>
       <w:pStyle w:val="Kopfzeile"/>
@@ -722,7 +725,7 @@
 </file>
 
 <file path=word/header3.xml><?xml version="1.0" encoding="utf-8"?>
-<w:hdr xmlns:wpc="http://schemas.microsoft.com/office/word/2010/wordprocessingCanvas" xmlns:mo="http://schemas.microsoft.com/office/mac/office/2008/main" xmlns:mc="http://schemas.openxmlformats.org/markup-compatibility/2006" xmlns:mv="urn:schemas-microsoft-com:mac:vml" xmlns:o="urn:schemas-microsoft-com:office:office" xmlns:r="http://schemas.openxmlformats.org/officeDocument/2006/relationships" xmlns:m="http://schemas.openxmlformats.org/officeDocument/2006/math" xmlns:v="urn:schemas-microsoft-com:vml" xmlns:wp14="http://schemas.microsoft.com/office/word/2010/wordprocessingDrawing" xmlns:wp="http://schemas.openxmlformats.org/drawingml/2006/wordprocessingDrawing" xmlns:w10="urn:schemas-microsoft-com:office:word" xmlns:w="http://schemas.openxmlformats.org/wordprocessingml/2006/main" xmlns:w14="http://schemas.microsoft.com/office/word/2010/wordml" xmlns:w15="http://schemas.microsoft.com/office/word/2012/wordml" xmlns:wpg="http://schemas.microsoft.com/office/word/2010/wordprocessingGroup" xmlns:wpi="http://schemas.microsoft.com/office/word/2010/wordprocessingInk" xmlns:wne="http://schemas.microsoft.com/office/word/2006/wordml" xmlns:wps="http://schemas.microsoft.com/office/word/2010/wordprocessingShape" mc:Ignorable="w14 w15 wp14">
+<w:hdr xmlns:wpc="http://schemas.microsoft.com/office/word/2010/wordprocessingCanvas" xmlns:cx="http://schemas.microsoft.com/office/drawing/2014/chartex" xmlns:cx1="http://schemas.microsoft.com/office/drawing/2015/9/8/chartex" xmlns:cx2="http://schemas.microsoft.com/office/drawing/2015/10/21/chartex" xmlns:mc="http://schemas.openxmlformats.org/markup-compatibility/2006" xmlns:o="urn:schemas-microsoft-com:office:office" xmlns:r="http://schemas.openxmlformats.org/officeDocument/2006/relationships" xmlns:m="http://schemas.openxmlformats.org/officeDocument/2006/math" xmlns:v="urn:schemas-microsoft-com:vml" xmlns:wp14="http://schemas.microsoft.com/office/word/2010/wordprocessingDrawing" xmlns:wp="http://schemas.openxmlformats.org/drawingml/2006/wordprocessingDrawing" xmlns:w10="urn:schemas-microsoft-com:office:word" xmlns:w="http://schemas.openxmlformats.org/wordprocessingml/2006/main" xmlns:w14="http://schemas.microsoft.com/office/word/2010/wordml" xmlns:w15="http://schemas.microsoft.com/office/word/2012/wordml" xmlns:w16se="http://schemas.microsoft.com/office/word/2015/wordml/symex" xmlns:wpg="http://schemas.microsoft.com/office/word/2010/wordprocessingGroup" xmlns:wpi="http://schemas.microsoft.com/office/word/2010/wordprocessingInk" xmlns:wne="http://schemas.microsoft.com/office/word/2006/wordml" xmlns:wps="http://schemas.microsoft.com/office/word/2010/wordprocessingShape" mc:Ignorable="w14 w15 w16se wp14">
   <w:p>
     <w:pPr>
       <w:pStyle w:val="Kopfzeile"/>
@@ -732,7 +735,7 @@
 </file>
 
 <file path=word/styles.xml><?xml version="1.0" encoding="utf-8"?>
-<w:styles xmlns:mc="http://schemas.openxmlformats.org/markup-compatibility/2006" xmlns:r="http://schemas.openxmlformats.org/officeDocument/2006/relationships" xmlns:w="http://schemas.openxmlformats.org/wordprocessingml/2006/main" xmlns:w14="http://schemas.microsoft.com/office/word/2010/wordml" xmlns:w15="http://schemas.microsoft.com/office/word/2012/wordml" mc:Ignorable="w14 w15">
+<w:styles xmlns:mc="http://schemas.openxmlformats.org/markup-compatibility/2006" xmlns:r="http://schemas.openxmlformats.org/officeDocument/2006/relationships" xmlns:w="http://schemas.openxmlformats.org/wordprocessingml/2006/main" xmlns:w14="http://schemas.microsoft.com/office/word/2010/wordml" xmlns:w15="http://schemas.microsoft.com/office/word/2012/wordml" xmlns:w16se="http://schemas.microsoft.com/office/word/2015/wordml/symex" mc:Ignorable="w14 w15 w16se">
   <w:docDefaults>
     <w:rPrDefault>
       <w:rPr>
@@ -744,7 +747,7 @@
     </w:rPrDefault>
     <w:pPrDefault/>
   </w:docDefaults>
-  <w:latentStyles w:defLockedState="0" w:defUIPriority="99" w:defSemiHidden="0" w:defUnhideWhenUsed="0" w:defQFormat="0" w:count="382">
+  <w:latentStyles w:defLockedState="0" w:defUIPriority="99" w:defSemiHidden="0" w:defUnhideWhenUsed="0" w:defQFormat="0" w:count="372">
     <w:lsdException w:name="Normal" w:uiPriority="0" w:qFormat="1"/>
     <w:lsdException w:name="heading 1" w:uiPriority="9" w:qFormat="1"/>
     <w:lsdException w:name="heading 2" w:semiHidden="1" w:uiPriority="9" w:unhideWhenUsed="1" w:qFormat="1"/>
@@ -901,15 +904,6 @@
     <w:lsdException w:name="Balloon Text" w:semiHidden="1" w:unhideWhenUsed="1"/>
     <w:lsdException w:name="Table Grid" w:uiPriority="39"/>
     <w:lsdException w:name="Table Theme" w:semiHidden="1" w:unhideWhenUsed="1"/>
-    <w:lsdException w:name="Note Level 1" w:semiHidden="1" w:unhideWhenUsed="1"/>
-    <w:lsdException w:name="Note Level 2" w:semiHidden="1" w:unhideWhenUsed="1"/>
-    <w:lsdException w:name="Note Level 3" w:semiHidden="1" w:unhideWhenUsed="1"/>
-    <w:lsdException w:name="Note Level 4" w:semiHidden="1" w:unhideWhenUsed="1"/>
-    <w:lsdException w:name="Note Level 5" w:semiHidden="1" w:unhideWhenUsed="1"/>
-    <w:lsdException w:name="Note Level 6" w:semiHidden="1" w:unhideWhenUsed="1"/>
-    <w:lsdException w:name="Note Level 7" w:semiHidden="1" w:unhideWhenUsed="1"/>
-    <w:lsdException w:name="Note Level 8" w:semiHidden="1" w:unhideWhenUsed="1"/>
-    <w:lsdException w:name="Note Level 9" w:semiHidden="1" w:unhideWhenUsed="1"/>
     <w:lsdException w:name="Placeholder Text" w:semiHidden="1"/>
     <w:lsdException w:name="No Spacing" w:uiPriority="1" w:qFormat="1"/>
     <w:lsdException w:name="Light Shading" w:uiPriority="60"/>
@@ -1126,7 +1120,6 @@
     <w:lsdException w:name="List Table 6 Colorful Accent 6" w:uiPriority="51"/>
     <w:lsdException w:name="List Table 7 Colorful Accent 6" w:uiPriority="52"/>
     <w:lsdException w:name="Mention" w:semiHidden="1" w:unhideWhenUsed="1"/>
-    <w:lsdException w:name="Smart Hyperlink" w:semiHidden="1" w:unhideWhenUsed="1"/>
   </w:latentStyles>
   <w:style w:type="paragraph" w:default="1" w:styleId="Standard">
     <w:name w:val="Normal"/>
@@ -1212,7 +1205,6 @@
     <w:uiPriority w:val="39"/>
     <w:rsid w:val="00A00F44"/>
     <w:tblPr>
-      <w:tblInd w:w="0" w:type="dxa"/>
       <w:tblBorders>
         <w:top w:val="single" w:sz="4" w:space="0" w:color="auto"/>
         <w:left w:val="single" w:sz="4" w:space="0" w:color="auto"/>
@@ -1221,12 +1213,6 @@
         <w:insideH w:val="single" w:sz="4" w:space="0" w:color="auto"/>
         <w:insideV w:val="single" w:sz="4" w:space="0" w:color="auto"/>
       </w:tblBorders>
-      <w:tblCellMar>
-        <w:top w:w="0" w:type="dxa"/>
-        <w:left w:w="108" w:type="dxa"/>
-        <w:bottom w:w="0" w:type="dxa"/>
-        <w:right w:w="108" w:type="dxa"/>
-      </w:tblCellMar>
     </w:tblPr>
   </w:style>
   <w:style w:type="paragraph" w:styleId="Kopfzeile">

</xml_diff>